<commit_message>
Pas d’indentation dans les tirades
</commit_message>
<xml_diff>
--- a/moliere_1667_misanthrope/moliere_1667_misanthrope.docx
+++ b/moliere_1667_misanthrope/moliere_1667_misanthrope.docx
@@ -27436,9 +27436,7 @@
       </w:r>
     </w:p>
     <w:p>
-      <w:pPr>
-        <w:pStyle w:val="p"/>
-      </w:pPr>
+      <w:pPr/>
       <w:r>
         <w:rPr>
           <w:i/>
@@ -27458,9 +27456,7 @@
       </w:r>
     </w:p>
     <w:p>
-      <w:pPr>
-        <w:pStyle w:val="p"/>
-      </w:pPr>
+      <w:pPr/>
       <w:r>
         <w:rPr>
           <w:i/>
@@ -27480,9 +27476,7 @@
       </w:r>
     </w:p>
     <w:p>
-      <w:pPr>
-        <w:pStyle w:val="p"/>
-      </w:pPr>
+      <w:pPr/>
       <w:r>
         <w:rPr>
           <w:i/>
@@ -27502,9 +27496,7 @@
       </w:r>
     </w:p>
     <w:p>
-      <w:pPr>
-        <w:pStyle w:val="p"/>
-      </w:pPr>
+      <w:pPr/>
       <w:r>
         <w:rPr>
           <w:i/>
@@ -27522,9 +27514,7 @@
       </w:r>
     </w:p>
     <w:p>
-      <w:pPr>
-        <w:pStyle w:val="p"/>
-      </w:pPr>
+      <w:pPr/>
       <w:r>
         <w:rPr>
           <w:i/>
@@ -27555,9 +27545,7 @@
       </w:r>
     </w:p>
     <w:p>
-      <w:pPr>
-        <w:pStyle w:val="p"/>
-      </w:pPr>
+      <w:pPr/>
       <w:r>
         <w:rPr>
           <w:i/>

</xml_diff>